<commit_message>
modify Lecture-11 of Section-2
</commit_message>
<xml_diff>
--- a/Section-2/Lecture-11.docx
+++ b/Section-2/Lecture-11.docx
@@ -1,6 +1,6 @@
 
 <file path=word/document.xml><?xml version="1.0" encoding="utf-8"?>
-<w:document xmlns:wpc="http://schemas.microsoft.com/office/word/2010/wordprocessingCanvas" xmlns:cx="http://schemas.microsoft.com/office/drawing/2014/chartex" xmlns:mc="http://schemas.openxmlformats.org/markup-compatibility/2006" xmlns:o="urn:schemas-microsoft-com:office:office" xmlns:r="http://schemas.openxmlformats.org/officeDocument/2006/relationships" xmlns:m="http://schemas.openxmlformats.org/officeDocument/2006/math" xmlns:v="urn:schemas-microsoft-com:vml" xmlns:wp14="http://schemas.microsoft.com/office/word/2010/wordprocessingDrawing" xmlns:wp="http://schemas.openxmlformats.org/drawingml/2006/wordprocessingDrawing" xmlns:w10="urn:schemas-microsoft-com:office:word" xmlns:w="http://schemas.openxmlformats.org/wordprocessingml/2006/main" xmlns:w14="http://schemas.microsoft.com/office/word/2010/wordml" xmlns:w15="http://schemas.microsoft.com/office/word/2012/wordml" xmlns:w16se="http://schemas.microsoft.com/office/word/2015/wordml/symex" xmlns:wpg="http://schemas.microsoft.com/office/word/2010/wordprocessingGroup" xmlns:wpi="http://schemas.microsoft.com/office/word/2010/wordprocessingInk" xmlns:wne="http://schemas.microsoft.com/office/word/2006/wordml" xmlns:wps="http://schemas.microsoft.com/office/word/2010/wordprocessingShape" mc:Ignorable="w14 w15 w16se wp14">
+<w:document xmlns:wpc="http://schemas.microsoft.com/office/word/2010/wordprocessingCanvas" xmlns:cx="http://schemas.microsoft.com/office/drawing/2014/chartex" xmlns:cx1="http://schemas.microsoft.com/office/drawing/2015/9/8/chartex" xmlns:cx2="http://schemas.microsoft.com/office/drawing/2015/10/21/chartex" xmlns:cx3="http://schemas.microsoft.com/office/drawing/2016/5/9/chartex" xmlns:cx4="http://schemas.microsoft.com/office/drawing/2016/5/10/chartex" xmlns:cx5="http://schemas.microsoft.com/office/drawing/2016/5/11/chartex" xmlns:cx6="http://schemas.microsoft.com/office/drawing/2016/5/12/chartex" xmlns:cx7="http://schemas.microsoft.com/office/drawing/2016/5/13/chartex" xmlns:cx8="http://schemas.microsoft.com/office/drawing/2016/5/14/chartex" xmlns:mc="http://schemas.openxmlformats.org/markup-compatibility/2006" xmlns:aink="http://schemas.microsoft.com/office/drawing/2016/ink" xmlns:am3d="http://schemas.microsoft.com/office/drawing/2017/model3d" xmlns:o="urn:schemas-microsoft-com:office:office" xmlns:r="http://schemas.openxmlformats.org/officeDocument/2006/relationships" xmlns:m="http://schemas.openxmlformats.org/officeDocument/2006/math" xmlns:v="urn:schemas-microsoft-com:vml" xmlns:wp14="http://schemas.microsoft.com/office/word/2010/wordprocessingDrawing" xmlns:wp="http://schemas.openxmlformats.org/drawingml/2006/wordprocessingDrawing" xmlns:w10="urn:schemas-microsoft-com:office:word" xmlns:w="http://schemas.openxmlformats.org/wordprocessingml/2006/main" xmlns:w14="http://schemas.microsoft.com/office/word/2010/wordml" xmlns:w15="http://schemas.microsoft.com/office/word/2012/wordml" xmlns:w16cid="http://schemas.microsoft.com/office/word/2016/wordml/cid" xmlns:w16se="http://schemas.microsoft.com/office/word/2015/wordml/symex" xmlns:wpg="http://schemas.microsoft.com/office/word/2010/wordprocessingGroup" xmlns:wpi="http://schemas.microsoft.com/office/word/2010/wordprocessingInk" xmlns:wne="http://schemas.microsoft.com/office/word/2006/wordml" xmlns:wps="http://schemas.microsoft.com/office/word/2010/wordprocessingShape" mc:Ignorable="w14 w15 w16se w16cid wp14">
   <w:body>
     <w:p>
       <w:pPr>
@@ -69,7 +69,65 @@
           <w:szCs w:val="32"/>
           <w:lang w:val="az-Latn-AZ"/>
         </w:rPr>
-        <w:t xml:space="preserve"> Həmçinin bu dərslikdə concitanation əməliyyatını öyrənmiş olacayıq.</w:t>
+        <w:t xml:space="preserve"> Həmçinin bu dərslikdə </w:t>
+      </w:r>
+      <w:r>
+        <w:rPr>
+          <w:b/>
+          <w:sz w:val="32"/>
+          <w:szCs w:val="32"/>
+          <w:lang w:val="az-Latn-AZ"/>
+        </w:rPr>
+        <w:t>concitanation</w:t>
+      </w:r>
+      <w:r>
+        <w:rPr>
+          <w:sz w:val="32"/>
+          <w:szCs w:val="32"/>
+          <w:lang w:val="az-Latn-AZ"/>
+        </w:rPr>
+        <w:t xml:space="preserve"> </w:t>
+      </w:r>
+      <w:r>
+        <w:rPr>
+          <w:sz w:val="32"/>
+          <w:szCs w:val="32"/>
+          <w:lang w:val="az-Latn-AZ"/>
+        </w:rPr>
+        <w:t xml:space="preserve">və </w:t>
+      </w:r>
+      <w:r>
+        <w:rPr>
+          <w:b/>
+          <w:sz w:val="32"/>
+          <w:szCs w:val="32"/>
+          <w:lang w:val="az-Latn-AZ"/>
+        </w:rPr>
+        <w:t>ordering</w:t>
+      </w:r>
+      <w:r>
+        <w:rPr>
+          <w:sz w:val="32"/>
+          <w:szCs w:val="32"/>
+          <w:lang w:val="az-Latn-AZ"/>
+        </w:rPr>
+        <w:t xml:space="preserve"> </w:t>
+      </w:r>
+      <w:r>
+        <w:rPr>
+          <w:sz w:val="32"/>
+          <w:szCs w:val="32"/>
+          <w:lang w:val="az-Latn-AZ"/>
+        </w:rPr>
+        <w:t xml:space="preserve">əməliyyatını  </w:t>
+      </w:r>
+      <w:r>
+        <w:rPr>
+          <w:sz w:val="32"/>
+          <w:szCs w:val="32"/>
+          <w:lang w:val="az-Latn-AZ"/>
+        </w:rPr>
+        <w:t>öyrənmiş olacayıq.</w:t>
       </w:r>
     </w:p>
     <w:p>
@@ -1151,23 +1209,13 @@
         </w:rPr>
         <w:t xml:space="preserve"> </w:t>
       </w:r>
-      <w:proofErr w:type="spellStart"/>
-      <w:r>
-        <w:rPr>
-          <w:b/>
-          <w:sz w:val="32"/>
-          <w:szCs w:val="32"/>
-        </w:rPr>
-        <w:t>comm</w:t>
-      </w:r>
-      <w:proofErr w:type="spellEnd"/>
-      <w:r>
-        <w:rPr>
-          <w:b/>
-          <w:sz w:val="32"/>
-          <w:szCs w:val="32"/>
-        </w:rPr>
-        <w:t xml:space="preserve">, </w:t>
+      <w:r>
+        <w:rPr>
+          <w:b/>
+          <w:sz w:val="32"/>
+          <w:szCs w:val="32"/>
+        </w:rPr>
+        <w:t xml:space="preserve">comm, </w:t>
       </w:r>
       <w:proofErr w:type="spellStart"/>
       <w:r>
@@ -1318,7 +1366,14 @@
           <w:sz w:val="32"/>
           <w:szCs w:val="32"/>
         </w:rPr>
-        <w:t>Gördüyünüz</w:t>
+        <w:t>g</w:t>
+      </w:r>
+      <w:r>
+        <w:rPr>
+          <w:sz w:val="32"/>
+          <w:szCs w:val="32"/>
+        </w:rPr>
+        <w:t>ördüyünüz</w:t>
       </w:r>
       <w:proofErr w:type="spellEnd"/>
       <w:r>
@@ -1816,7 +1871,15 @@
           <w:lang w:val="az-Latn-AZ"/>
         </w:rPr>
         <w:lastRenderedPageBreak/>
-        <w:t>Gördüyümüz kimi, az öncəki column adlarından fərqli olaraq indi column adlarımız rahat anlaşılır şəkildədir.</w:t>
+        <w:t>g</w:t>
+      </w:r>
+      <w:r>
+        <w:rPr>
+          <w:sz w:val="32"/>
+          <w:szCs w:val="32"/>
+          <w:lang w:val="az-Latn-AZ"/>
+        </w:rPr>
+        <w:t>ördüyümüz kimi, az öncəki column adlarından fərqli olaraq indi column adlarımız rahat anlaşılır şəkildədir.</w:t>
       </w:r>
     </w:p>
     <w:p>
@@ -2011,7 +2074,15 @@
           <w:szCs w:val="32"/>
           <w:lang w:val="az-Latn-AZ"/>
         </w:rPr>
-        <w:t xml:space="preserve">Gördüyümüz kimi yuxarıdakı query-ni çalışdırdıqda burada xəta ilə qarşılaşdıq, buna səbəb </w:t>
+        <w:t>g</w:t>
+      </w:r>
+      <w:r>
+        <w:rPr>
+          <w:sz w:val="32"/>
+          <w:szCs w:val="32"/>
+          <w:lang w:val="az-Latn-AZ"/>
+        </w:rPr>
+        <w:t xml:space="preserve">ördüyümüz kimi yuxarıdakı query-ni çalışdırdıqda burada xəta ilə qarşılaşdıq, buna səbəb </w:t>
       </w:r>
       <w:r>
         <w:rPr>
@@ -2062,7 +2133,15 @@
           <w:szCs w:val="32"/>
           <w:lang w:val="az-Latn-AZ"/>
         </w:rPr>
-        <w:t xml:space="preserve">Gördüyünüz kimi, yuxarıdakı şəkildə olan </w:t>
+        <w:t>g</w:t>
+      </w:r>
+      <w:r>
+        <w:rPr>
+          <w:sz w:val="32"/>
+          <w:szCs w:val="32"/>
+          <w:lang w:val="az-Latn-AZ"/>
+        </w:rPr>
+        <w:t xml:space="preserve">ördüyünüz kimi, yuxarıdakı şəkildə olan </w:t>
       </w:r>
       <w:r>
         <w:rPr>
@@ -2415,17 +2494,33 @@
           <w:b/>
           <w:sz w:val="32"/>
           <w:szCs w:val="32"/>
-          <w:lang w:val="az-Latn-AZ"/>
-        </w:rPr>
-      </w:pPr>
-      <w:r>
-        <w:rPr>
-          <w:b/>
-          <w:sz w:val="32"/>
-          <w:szCs w:val="32"/>
-          <w:lang w:val="az-Latn-AZ"/>
-        </w:rPr>
-        <w:t>CONCATİONATİON</w:t>
+        </w:rPr>
+      </w:pPr>
+      <w:r>
+        <w:rPr>
+          <w:b/>
+          <w:sz w:val="32"/>
+          <w:szCs w:val="32"/>
+          <w:lang w:val="az-Latn-AZ"/>
+        </w:rPr>
+        <w:t>CONCAT</w:t>
+      </w:r>
+      <w:r>
+        <w:rPr>
+          <w:b/>
+          <w:sz w:val="32"/>
+          <w:szCs w:val="32"/>
+          <w:lang w:val="az-Latn-AZ"/>
+        </w:rPr>
+        <w:t>ENAT</w:t>
+      </w:r>
+      <w:r>
+        <w:rPr>
+          <w:b/>
+          <w:sz w:val="32"/>
+          <w:szCs w:val="32"/>
+        </w:rPr>
+        <w:t>ION</w:t>
       </w:r>
     </w:p>
     <w:p>
@@ -2512,7 +2607,16 @@
           <w:szCs w:val="32"/>
           <w:lang w:val="az-Latn-AZ"/>
         </w:rPr>
-        <w:t xml:space="preserve">concationation </w:t>
+        <w:t>concatenation</w:t>
+      </w:r>
+      <w:r>
+        <w:rPr>
+          <w:b/>
+          <w:sz w:val="32"/>
+          <w:szCs w:val="32"/>
+          <w:lang w:val="az-Latn-AZ"/>
+        </w:rPr>
+        <w:t xml:space="preserve"> </w:t>
       </w:r>
       <w:r>
         <w:rPr>
@@ -2546,23 +2650,56 @@
           <w:szCs w:val="32"/>
           <w:lang w:val="az-Latn-AZ"/>
         </w:rPr>
-        <w:t xml:space="preserve">concationation || </w:t>
-      </w:r>
-      <w:r>
-        <w:rPr>
-          <w:sz w:val="32"/>
-          <w:szCs w:val="32"/>
-          <w:lang w:val="az-Latn-AZ"/>
-        </w:rPr>
-        <w:t>(pipe) operatorunun vasitəsi ilə həyata keçirdilir.</w:t>
-      </w:r>
-      <w:r>
-        <w:rPr>
-          <w:sz w:val="32"/>
-          <w:szCs w:val="32"/>
-          <w:lang w:val="az-Latn-AZ"/>
-        </w:rPr>
-        <w:t xml:space="preserve"> Məsələn, gəlin aşağıdakı şəkildə olan query-dən anlaya bilərik.</w:t>
+        <w:t xml:space="preserve">concatenation </w:t>
+      </w:r>
+      <w:r>
+        <w:rPr>
+          <w:b/>
+          <w:sz w:val="32"/>
+          <w:szCs w:val="32"/>
+          <w:lang w:val="az-Latn-AZ"/>
+        </w:rPr>
+        <w:t xml:space="preserve">|| </w:t>
+      </w:r>
+      <w:r>
+        <w:rPr>
+          <w:sz w:val="32"/>
+          <w:szCs w:val="32"/>
+          <w:lang w:val="az-Latn-AZ"/>
+        </w:rPr>
+        <w:t>(pipe) operatorunun vasitəsi ilə həyata keçirdilir</w:t>
+      </w:r>
+      <w:r>
+        <w:rPr>
+          <w:sz w:val="32"/>
+          <w:szCs w:val="32"/>
+          <w:lang w:val="az-Latn-AZ"/>
+        </w:rPr>
+        <w:t>, eynən</w:t>
+      </w:r>
+      <w:r>
+        <w:rPr>
+          <w:sz w:val="32"/>
+          <w:szCs w:val="32"/>
+          <w:lang w:val="az-Latn-AZ"/>
+        </w:rPr>
+        <w:t xml:space="preserve"> aşağıdakı şəkildə olan query-</w:t>
+      </w:r>
+      <w:r>
+        <w:rPr>
+          <w:sz w:val="32"/>
+          <w:szCs w:val="32"/>
+          <w:lang w:val="az-Latn-AZ"/>
+        </w:rPr>
+        <w:t>də olduğu kimi</w:t>
+      </w:r>
+      <w:r>
+        <w:rPr>
+          <w:sz w:val="32"/>
+          <w:szCs w:val="32"/>
+          <w:lang w:val="az-Latn-AZ"/>
+        </w:rPr>
+        <w:t>.</w:t>
       </w:r>
     </w:p>
     <w:p>
@@ -2733,7 +2870,16 @@
           <w:szCs w:val="32"/>
           <w:lang w:val="az-Latn-AZ"/>
         </w:rPr>
-        <w:t>sütuna</w:t>
+        <w:t>sütun</w:t>
+      </w:r>
+      <w:r>
+        <w:rPr>
+          <w:b/>
+          <w:sz w:val="32"/>
+          <w:szCs w:val="32"/>
+          <w:lang w:val="az-Latn-AZ"/>
+        </w:rPr>
+        <w:t>un dəyərinə</w:t>
       </w:r>
       <w:r>
         <w:rPr>
@@ -2902,7 +3048,15 @@
           <w:szCs w:val="32"/>
           <w:lang w:val="az-Latn-AZ"/>
         </w:rPr>
-        <w:t xml:space="preserve">Gördüyünüz kimi yuxarıdakı şəkildə olan query-dən qayıdan </w:t>
+        <w:t>g</w:t>
+      </w:r>
+      <w:r>
+        <w:rPr>
+          <w:sz w:val="32"/>
+          <w:szCs w:val="32"/>
+          <w:lang w:val="az-Latn-AZ"/>
+        </w:rPr>
+        <w:t xml:space="preserve">ördüyünüz kimi yuxarıdakı şəkildə olan query-dən qayıdan </w:t>
       </w:r>
       <w:r>
         <w:rPr>
@@ -3049,7 +3203,7 @@
           <w:szCs w:val="32"/>
           <w:lang w:val="az-Latn-AZ"/>
         </w:rPr>
-        <w:t>Gəlin indi isə yuxarıdakı şəkildə olan qarışıq sıralı şəkildə olan dataları sıralı şəkildə etməyə çalışaq aşağıdakı şəkildə olan query vasitəsi ilə.</w:t>
+        <w:t>Gəlin indi isə yuxarıdakı şəkildə qarışıq sıralı şəkildə olan dataları sıralı şəkildə etməyə çalışaq aşağıdakı şəkildə olan query vasitəsi ilə.</w:t>
       </w:r>
     </w:p>
     <w:p>
@@ -3066,7 +3220,15 @@
           <w:szCs w:val="32"/>
           <w:lang w:val="az-Latn-AZ"/>
         </w:rPr>
-        <w:t xml:space="preserve">Gördüyünüz kimi, yuxarıdaı şəkildə olan </w:t>
+        <w:t>g</w:t>
+      </w:r>
+      <w:r>
+        <w:rPr>
+          <w:sz w:val="32"/>
+          <w:szCs w:val="32"/>
+          <w:lang w:val="az-Latn-AZ"/>
+        </w:rPr>
+        <w:t xml:space="preserve">ördüyünüz kimi, yuxarıdaı şəkildə olan </w:t>
       </w:r>
       <w:r>
         <w:rPr>
@@ -3100,7 +3262,23 @@
           <w:szCs w:val="32"/>
           <w:lang w:val="az-Latn-AZ"/>
         </w:rPr>
-        <w:t xml:space="preserve">column dakı dəyərlər sıralı şəkildə azdan çoxa doğru sıralanmışdır. Həmçinin biz </w:t>
+        <w:t>column</w:t>
+      </w:r>
+      <w:r>
+        <w:rPr>
+          <w:sz w:val="32"/>
+          <w:szCs w:val="32"/>
+          <w:lang w:val="az-Latn-AZ"/>
+        </w:rPr>
+        <w:t>-</w:t>
+      </w:r>
+      <w:r>
+        <w:rPr>
+          <w:sz w:val="32"/>
+          <w:szCs w:val="32"/>
+          <w:lang w:val="az-Latn-AZ"/>
+        </w:rPr>
+        <w:t xml:space="preserve">dakı dəyərlər sıralı şəkildə azdan çoxa doğru sıralanmışdır. Həmçinin biz </w:t>
       </w:r>
       <w:r>
         <w:rPr>
@@ -3624,7 +3802,15 @@
           <w:szCs w:val="32"/>
           <w:lang w:val="az-Latn-AZ"/>
         </w:rPr>
-        <w:t xml:space="preserve">Gördüyünüz kimi, bir çox sütuna görə </w:t>
+        <w:t>g</w:t>
+      </w:r>
+      <w:r>
+        <w:rPr>
+          <w:sz w:val="32"/>
+          <w:szCs w:val="32"/>
+          <w:lang w:val="az-Latn-AZ"/>
+        </w:rPr>
+        <w:t xml:space="preserve">ördüyünüz kimi, bir çox sütuna görə </w:t>
       </w:r>
       <w:r>
         <w:rPr>
@@ -3831,7 +4017,7 @@
 </file>
 
 <file path=word/numbering.xml><?xml version="1.0" encoding="utf-8"?>
-<w:numbering xmlns:wpc="http://schemas.microsoft.com/office/word/2010/wordprocessingCanvas" xmlns:cx="http://schemas.microsoft.com/office/drawing/2014/chartex" xmlns:mc="http://schemas.openxmlformats.org/markup-compatibility/2006" xmlns:o="urn:schemas-microsoft-com:office:office" xmlns:r="http://schemas.openxmlformats.org/officeDocument/2006/relationships" xmlns:m="http://schemas.openxmlformats.org/officeDocument/2006/math" xmlns:v="urn:schemas-microsoft-com:vml" xmlns:wp14="http://schemas.microsoft.com/office/word/2010/wordprocessingDrawing" xmlns:wp="http://schemas.openxmlformats.org/drawingml/2006/wordprocessingDrawing" xmlns:w10="urn:schemas-microsoft-com:office:word" xmlns:w="http://schemas.openxmlformats.org/wordprocessingml/2006/main" xmlns:w14="http://schemas.microsoft.com/office/word/2010/wordml" xmlns:w15="http://schemas.microsoft.com/office/word/2012/wordml" xmlns:w16se="http://schemas.microsoft.com/office/word/2015/wordml/symex" xmlns:wpg="http://schemas.microsoft.com/office/word/2010/wordprocessingGroup" xmlns:wpi="http://schemas.microsoft.com/office/word/2010/wordprocessingInk" xmlns:wne="http://schemas.microsoft.com/office/word/2006/wordml" xmlns:wps="http://schemas.microsoft.com/office/word/2010/wordprocessingShape" mc:Ignorable="w14 w15 w16se wp14">
+<w:numbering xmlns:wpc="http://schemas.microsoft.com/office/word/2010/wordprocessingCanvas" xmlns:cx="http://schemas.microsoft.com/office/drawing/2014/chartex" xmlns:cx1="http://schemas.microsoft.com/office/drawing/2015/9/8/chartex" xmlns:cx2="http://schemas.microsoft.com/office/drawing/2015/10/21/chartex" xmlns:cx3="http://schemas.microsoft.com/office/drawing/2016/5/9/chartex" xmlns:cx4="http://schemas.microsoft.com/office/drawing/2016/5/10/chartex" xmlns:cx5="http://schemas.microsoft.com/office/drawing/2016/5/11/chartex" xmlns:cx6="http://schemas.microsoft.com/office/drawing/2016/5/12/chartex" xmlns:cx7="http://schemas.microsoft.com/office/drawing/2016/5/13/chartex" xmlns:cx8="http://schemas.microsoft.com/office/drawing/2016/5/14/chartex" xmlns:mc="http://schemas.openxmlformats.org/markup-compatibility/2006" xmlns:aink="http://schemas.microsoft.com/office/drawing/2016/ink" xmlns:am3d="http://schemas.microsoft.com/office/drawing/2017/model3d" xmlns:o="urn:schemas-microsoft-com:office:office" xmlns:r="http://schemas.openxmlformats.org/officeDocument/2006/relationships" xmlns:m="http://schemas.openxmlformats.org/officeDocument/2006/math" xmlns:v="urn:schemas-microsoft-com:vml" xmlns:wp14="http://schemas.microsoft.com/office/word/2010/wordprocessingDrawing" xmlns:wp="http://schemas.openxmlformats.org/drawingml/2006/wordprocessingDrawing" xmlns:w10="urn:schemas-microsoft-com:office:word" xmlns:w="http://schemas.openxmlformats.org/wordprocessingml/2006/main" xmlns:w14="http://schemas.microsoft.com/office/word/2010/wordml" xmlns:w15="http://schemas.microsoft.com/office/word/2012/wordml" xmlns:w16cid="http://schemas.microsoft.com/office/word/2016/wordml/cid" xmlns:w16se="http://schemas.microsoft.com/office/word/2015/wordml/symex" xmlns:wpg="http://schemas.microsoft.com/office/word/2010/wordprocessingGroup" xmlns:wpi="http://schemas.microsoft.com/office/word/2010/wordprocessingInk" xmlns:wne="http://schemas.microsoft.com/office/word/2006/wordml" xmlns:wps="http://schemas.microsoft.com/office/word/2010/wordprocessingShape" mc:Ignorable="w14 w15 w16se w16cid wp14">
   <w:abstractNum w:abstractNumId="0" w15:restartNumberingAfterBreak="0">
     <w:nsid w:val="04962B89"/>
     <w:multiLevelType w:val="hybridMultilevel"/>
@@ -4745,7 +4931,7 @@
 </file>
 
 <file path=word/styles.xml><?xml version="1.0" encoding="utf-8"?>
-<w:styles xmlns:mc="http://schemas.openxmlformats.org/markup-compatibility/2006" xmlns:r="http://schemas.openxmlformats.org/officeDocument/2006/relationships" xmlns:w="http://schemas.openxmlformats.org/wordprocessingml/2006/main" xmlns:w14="http://schemas.microsoft.com/office/word/2010/wordml" xmlns:w15="http://schemas.microsoft.com/office/word/2012/wordml" xmlns:w16se="http://schemas.microsoft.com/office/word/2015/wordml/symex" mc:Ignorable="w14 w15 w16se">
+<w:styles xmlns:mc="http://schemas.openxmlformats.org/markup-compatibility/2006" xmlns:r="http://schemas.openxmlformats.org/officeDocument/2006/relationships" xmlns:w="http://schemas.openxmlformats.org/wordprocessingml/2006/main" xmlns:w14="http://schemas.microsoft.com/office/word/2010/wordml" xmlns:w15="http://schemas.microsoft.com/office/word/2012/wordml" xmlns:w16cid="http://schemas.microsoft.com/office/word/2016/wordml/cid" xmlns:w16se="http://schemas.microsoft.com/office/word/2015/wordml/symex" mc:Ignorable="w14 w15 w16se w16cid">
   <w:docDefaults>
     <w:rPrDefault>
       <w:rPr>
@@ -4761,7 +4947,7 @@
       </w:pPr>
     </w:pPrDefault>
   </w:docDefaults>
-  <w:latentStyles w:defLockedState="0" w:defUIPriority="99" w:defSemiHidden="0" w:defUnhideWhenUsed="0" w:defQFormat="0" w:count="371">
+  <w:latentStyles w:defLockedState="0" w:defUIPriority="99" w:defSemiHidden="0" w:defUnhideWhenUsed="0" w:defQFormat="0" w:count="375">
     <w:lsdException w:name="Normal" w:uiPriority="0" w:qFormat="1"/>
     <w:lsdException w:name="heading 1" w:uiPriority="9" w:qFormat="1"/>
     <w:lsdException w:name="heading 2" w:semiHidden="1" w:uiPriority="9" w:unhideWhenUsed="1" w:qFormat="1"/>
@@ -4867,7 +5053,6 @@
     <w:lsdException w:name="HTML Sample" w:semiHidden="1" w:unhideWhenUsed="1"/>
     <w:lsdException w:name="HTML Typewriter" w:semiHidden="1" w:unhideWhenUsed="1"/>
     <w:lsdException w:name="HTML Variable" w:semiHidden="1" w:unhideWhenUsed="1"/>
-    <w:lsdException w:name="Normal Table" w:semiHidden="1" w:unhideWhenUsed="1"/>
     <w:lsdException w:name="annotation subject" w:semiHidden="1" w:unhideWhenUsed="1"/>
     <w:lsdException w:name="No List" w:semiHidden="1" w:unhideWhenUsed="1"/>
     <w:lsdException w:name="Outline List 1" w:semiHidden="1" w:unhideWhenUsed="1"/>
@@ -4911,10 +5096,8 @@
     <w:lsdException w:name="Table Elegant" w:semiHidden="1" w:unhideWhenUsed="1"/>
     <w:lsdException w:name="Table Professional" w:semiHidden="1" w:unhideWhenUsed="1"/>
     <w:lsdException w:name="Table Subtle 1" w:semiHidden="1" w:unhideWhenUsed="1"/>
-    <w:lsdException w:name="Table Subtle 2" w:semiHidden="1" w:unhideWhenUsed="1"/>
     <w:lsdException w:name="Table Web 1" w:semiHidden="1" w:unhideWhenUsed="1"/>
     <w:lsdException w:name="Table Web 2" w:semiHidden="1" w:unhideWhenUsed="1"/>
-    <w:lsdException w:name="Table Web 3" w:semiHidden="1" w:unhideWhenUsed="1"/>
     <w:lsdException w:name="Balloon Text" w:semiHidden="1" w:unhideWhenUsed="1"/>
     <w:lsdException w:name="Table Grid" w:uiPriority="39"/>
     <w:lsdException w:name="Table Theme" w:semiHidden="1" w:unhideWhenUsed="1"/>
@@ -5133,6 +5316,10 @@
     <w:lsdException w:name="List Table 5 Dark Accent 6" w:uiPriority="50"/>
     <w:lsdException w:name="List Table 6 Colorful Accent 6" w:uiPriority="51"/>
     <w:lsdException w:name="List Table 7 Colorful Accent 6" w:uiPriority="52"/>
+    <w:lsdException w:name="Mention" w:semiHidden="1" w:unhideWhenUsed="1"/>
+    <w:lsdException w:name="Smart Hyperlink" w:semiHidden="1" w:unhideWhenUsed="1"/>
+    <w:lsdException w:name="Hashtag" w:semiHidden="1" w:unhideWhenUsed="1"/>
+    <w:lsdException w:name="Unresolved Mention" w:semiHidden="1" w:unhideWhenUsed="1"/>
   </w:latentStyles>
   <w:style w:type="paragraph" w:default="1" w:styleId="Normal">
     <w:name w:val="Normal"/>
@@ -5141,6 +5328,7 @@
   <w:style w:type="character" w:default="1" w:styleId="DefaultParagraphFont">
     <w:name w:val="Default Paragraph Font"/>
     <w:uiPriority w:val="1"/>
+    <w:semiHidden/>
     <w:unhideWhenUsed/>
   </w:style>
   <w:style w:type="table" w:default="1" w:styleId="TableNormal">

</xml_diff>